<commit_message>
unique id being generated
</commit_message>
<xml_diff>
--- a/PSEUDOCODIGO ATIETAM.docx
+++ b/PSEUDOCODIGO ATIETAM.docx
@@ -376,6 +376,7 @@
       <w:r>
         <w:rPr>
           <w:rFonts w:ascii="Hando Trial" w:hAnsi="Hando Trial" w:cs="Hando Trial"/>
+          <w:highlight w:val="green"/>
           <w:lang w:val="es"/>
         </w:rPr>
         <w:t xml:space="preserve">Tiene que determinar el tipo de usuario </w:t>
@@ -384,6 +385,7 @@
       <w:r>
         <w:rPr>
           <w:rFonts w:ascii="Hando Trial" w:hAnsi="Hando Trial" w:cs="Hando Trial"/>
+          <w:highlight w:val="green"/>
           <w:lang w:val="es"/>
         </w:rPr>
         <w:t>loggeado</w:t>
@@ -392,6 +394,7 @@
       <w:r>
         <w:rPr>
           <w:rFonts w:ascii="Hando Trial" w:hAnsi="Hando Trial" w:cs="Hando Trial"/>
+          <w:highlight w:val="green"/>
           <w:lang w:val="es"/>
         </w:rPr>
         <w:t>.</w:t>
@@ -411,6 +414,7 @@
       <w:r>
         <w:rPr>
           <w:rFonts w:ascii="Hando Trial" w:hAnsi="Hando Trial" w:cs="Hando Trial"/>
+          <w:highlight w:val="green"/>
           <w:lang w:val="es"/>
         </w:rPr>
         <w:t>Tiene que tener un menú que tenga diferentes opciones dependiendo del tipo de usuario</w:t>
@@ -430,6 +434,7 @@
       <w:r>
         <w:rPr>
           <w:rFonts w:ascii="Hando Trial" w:hAnsi="Hando Trial" w:cs="Hando Trial"/>
+          <w:highlight w:val="green"/>
           <w:lang w:val="es"/>
         </w:rPr>
         <w:t>El menú debe cerrarse solo, no debe quedar abierto</w:t>
@@ -437,6 +442,7 @@
       <w:r>
         <w:rPr>
           <w:rFonts w:ascii="Hando Trial" w:hAnsi="Hando Trial" w:cs="Hando Trial"/>
+          <w:highlight w:val="green"/>
           <w:lang w:val="es"/>
         </w:rPr>
         <w:t>.</w:t>
@@ -529,6 +535,7 @@
       <w:r>
         <w:rPr>
           <w:rFonts w:ascii="Hando Trial" w:hAnsi="Hando Trial" w:cs="Hando Trial"/>
+          <w:highlight w:val="green"/>
           <w:lang w:val="es"/>
         </w:rPr>
         <w:t xml:space="preserve">Si es administrador, el </w:t>
@@ -537,6 +544,7 @@
       <w:r>
         <w:rPr>
           <w:rFonts w:ascii="Hando Trial" w:hAnsi="Hando Trial" w:cs="Hando Trial"/>
+          <w:highlight w:val="green"/>
           <w:lang w:val="es"/>
         </w:rPr>
         <w:t>menu</w:t>
@@ -545,6 +553,7 @@
       <w:r>
         <w:rPr>
           <w:rFonts w:ascii="Hando Trial" w:hAnsi="Hando Trial" w:cs="Hando Trial"/>
+          <w:highlight w:val="green"/>
           <w:lang w:val="es"/>
         </w:rPr>
         <w:t xml:space="preserve"> debe mostrar la </w:t>
@@ -553,6 +562,7 @@
       <w:r>
         <w:rPr>
           <w:rFonts w:ascii="Hando Trial" w:hAnsi="Hando Trial" w:cs="Hando Trial"/>
+          <w:highlight w:val="green"/>
           <w:lang w:val="es"/>
         </w:rPr>
         <w:t>opcion</w:t>
@@ -561,6 +571,7 @@
       <w:r>
         <w:rPr>
           <w:rFonts w:ascii="Hando Trial" w:hAnsi="Hando Trial" w:cs="Hando Trial"/>
+          <w:highlight w:val="green"/>
           <w:lang w:val="es"/>
         </w:rPr>
         <w:t xml:space="preserve"> de ver usuarios, ver solicitudes y ver asociados / El </w:t>
@@ -569,6 +580,7 @@
       <w:r>
         <w:rPr>
           <w:rFonts w:ascii="Hando Trial" w:hAnsi="Hando Trial" w:cs="Hando Trial"/>
+          <w:highlight w:val="green"/>
           <w:lang w:val="es"/>
         </w:rPr>
         <w:t>menu</w:t>
@@ -577,6 +589,7 @@
       <w:r>
         <w:rPr>
           <w:rFonts w:ascii="Hando Trial" w:hAnsi="Hando Trial" w:cs="Hando Trial"/>
+          <w:highlight w:val="green"/>
           <w:lang w:val="es"/>
         </w:rPr>
         <w:t xml:space="preserve"> </w:t>
@@ -585,6 +598,7 @@
       <w:r>
         <w:rPr>
           <w:rFonts w:ascii="Hando Trial" w:hAnsi="Hando Trial" w:cs="Hando Trial"/>
+          <w:highlight w:val="green"/>
           <w:lang w:val="es"/>
         </w:rPr>
         <w:t>tambien</w:t>
@@ -593,6 +607,7 @@
       <w:r>
         <w:rPr>
           <w:rFonts w:ascii="Hando Trial" w:hAnsi="Hando Trial" w:cs="Hando Trial"/>
+          <w:highlight w:val="green"/>
           <w:lang w:val="es"/>
         </w:rPr>
         <w:t xml:space="preserve"> debe mostrar la opción de cerrar sesión</w:t>
@@ -612,6 +627,7 @@
       <w:r>
         <w:rPr>
           <w:rFonts w:ascii="Hando Trial" w:hAnsi="Hando Trial" w:cs="Hando Trial"/>
+          <w:highlight w:val="green"/>
           <w:lang w:val="es"/>
         </w:rPr>
         <w:t xml:space="preserve">Si das </w:t>
@@ -620,6 +636,7 @@
       <w:r>
         <w:rPr>
           <w:rFonts w:ascii="Hando Trial" w:hAnsi="Hando Trial" w:cs="Hando Trial"/>
+          <w:highlight w:val="green"/>
           <w:lang w:val="es"/>
         </w:rPr>
         <w:t>click</w:t>
@@ -628,9 +645,17 @@
       <w:r>
         <w:rPr>
           <w:rFonts w:ascii="Hando Trial" w:hAnsi="Hando Trial" w:cs="Hando Trial"/>
-          <w:lang w:val="es"/>
-        </w:rPr>
-        <w:t xml:space="preserve"> a la opción de ver usuarios te debe mostrar todos los usuarios y darte la </w:t>
+          <w:highlight w:val="green"/>
+          <w:lang w:val="es"/>
+        </w:rPr>
+        <w:t xml:space="preserve"> a la opción de ver usuarios te debe mostrar todos los usuarios</w:t>
+      </w:r>
+      <w:r>
+        <w:rPr>
+          <w:rFonts w:ascii="Hando Trial" w:hAnsi="Hando Trial" w:cs="Hando Trial"/>
+          <w:lang w:val="es"/>
+        </w:rPr>
+        <w:t xml:space="preserve"> y darte la </w:t>
       </w:r>
       <w:proofErr w:type="spellStart"/>
       <w:r>
@@ -647,7 +672,22 @@
           <w:rFonts w:ascii="Hando Trial" w:hAnsi="Hando Trial" w:cs="Hando Trial"/>
           <w:lang w:val="es"/>
         </w:rPr>
-        <w:t xml:space="preserve"> de modificarlos o eliminarlos, además debe tener un botón para agregar nuevos usuarios.</w:t>
+        <w:t xml:space="preserve"> de modificarlos </w:t>
+      </w:r>
+      <w:r>
+        <w:rPr>
+          <w:rFonts w:ascii="Hando Trial" w:hAnsi="Hando Trial" w:cs="Hando Trial"/>
+          <w:lang w:val="es"/>
+        </w:rPr>
+        <w:t xml:space="preserve">o eliminarlos, </w:t>
+      </w:r>
+      <w:r>
+        <w:rPr>
+          <w:rFonts w:ascii="Hando Trial" w:hAnsi="Hando Trial" w:cs="Hando Trial"/>
+          <w:highlight w:val="green"/>
+          <w:lang w:val="es"/>
+        </w:rPr>
+        <w:t>además debe tener un botón para agregar nuevos usuarios.</w:t>
       </w:r>
     </w:p>
     <w:p>
@@ -685,49 +725,42 @@
           <w:highlight w:val="green"/>
           <w:lang w:val="es"/>
         </w:rPr>
-        <w:t xml:space="preserve"> al botón de agregar nuevos usuarios, debe mostrar un recuadro modal para introducir el nombre, el correo y la contraseña del usuario y un botón para darlo de alta, una vez dado de alta, se debe cerrar el recuadro modal y el nuevo usuario debe aparecer en la lista.</w:t>
-      </w:r>
-      <w:r>
-        <w:rPr>
-          <w:rFonts w:ascii="Hando Trial" w:hAnsi="Hando Trial" w:cs="Hando Trial"/>
-          <w:lang w:val="es"/>
-        </w:rPr>
-        <w:t xml:space="preserve"> </w:t>
-      </w:r>
-      <w:r>
-        <w:rPr>
-          <w:rFonts w:ascii="Hando Trial" w:hAnsi="Hando Trial" w:cs="Hando Trial"/>
-          <w:lang w:val="es"/>
-        </w:rPr>
-        <w:t>*Solo el administrador debe poder agregar nuevos usuarios.</w:t>
-      </w:r>
-    </w:p>
-    <w:p>
-      <w:pPr>
-        <w:widowControl w:val="0"/>
-        <w:autoSpaceDE w:val="0"/>
-        <w:autoSpaceDN w:val="0"/>
-        <w:adjustRightInd w:val="0"/>
-        <w:rPr>
-          <w:rFonts w:ascii="Hando Trial" w:hAnsi="Hando Trial" w:cs="Hando Trial"/>
-          <w:lang w:val="es"/>
-        </w:rPr>
-      </w:pPr>
-      <w:r>
-        <w:rPr>
-          <w:rFonts w:ascii="Hando Trial" w:hAnsi="Hando Trial" w:cs="Hando Trial"/>
-          <w:lang w:val="es"/>
-        </w:rPr>
-        <w:t>Si se introduce un correo o contraseña que n</w:t>
-      </w:r>
-      <w:bookmarkStart w:id="0" w:name="_GoBack"/>
-      <w:bookmarkEnd w:id="0"/>
-      <w:r>
-        <w:rPr>
-          <w:rFonts w:ascii="Hando Trial" w:hAnsi="Hando Trial" w:cs="Hando Trial"/>
-          <w:lang w:val="es"/>
-        </w:rPr>
-        <w:t>o contenga el formato correcto o que ya esté registrado, debe dar un mensaje de error.</w:t>
+        <w:t xml:space="preserve"> al botón de agregar nuevos usuarios, debe mostrar un recuadro modal para introducir el nombre, el correo y la contraseña del usuario y un botón para darlo de alta, una vez dado de alta, se debe cerrar el recuadro modal y el nuevo usuario debe aparecer en la lista</w:t>
+      </w:r>
+      <w:r>
+        <w:rPr>
+          <w:rFonts w:ascii="Hando Trial" w:hAnsi="Hando Trial" w:cs="Hando Trial"/>
+          <w:highlight w:val="green"/>
+          <w:lang w:val="es"/>
+        </w:rPr>
+        <w:t>.</w:t>
+      </w:r>
+      <w:r>
+        <w:rPr>
+          <w:rFonts w:ascii="Hando Trial" w:hAnsi="Hando Trial" w:cs="Hando Trial"/>
+          <w:highlight w:val="green"/>
+          <w:lang w:val="es"/>
+        </w:rPr>
+        <w:t xml:space="preserve"> *Solo el administrador debe poder agregar nuevos usuarios.</w:t>
+      </w:r>
+    </w:p>
+    <w:p>
+      <w:pPr>
+        <w:widowControl w:val="0"/>
+        <w:autoSpaceDE w:val="0"/>
+        <w:autoSpaceDN w:val="0"/>
+        <w:adjustRightInd w:val="0"/>
+        <w:rPr>
+          <w:rFonts w:ascii="Hando Trial" w:hAnsi="Hando Trial" w:cs="Hando Trial"/>
+          <w:lang w:val="es"/>
+        </w:rPr>
+      </w:pPr>
+      <w:r>
+        <w:rPr>
+          <w:rFonts w:ascii="Hando Trial" w:hAnsi="Hando Trial" w:cs="Hando Trial"/>
+          <w:lang w:val="es"/>
+        </w:rPr>
+        <w:t>Si se introduce un correo o contraseña que no contenga el formato correcto o que ya esté registrado, debe dar un mensaje de error.</w:t>
       </w:r>
     </w:p>
     <w:p>
@@ -1234,6 +1267,7 @@
       <w:r>
         <w:rPr>
           <w:rFonts w:ascii="Hando Trial" w:hAnsi="Hando Trial" w:cs="Hando Trial"/>
+          <w:highlight w:val="green"/>
           <w:lang w:val="es"/>
         </w:rPr>
         <w:t xml:space="preserve">Si eres capturista, el </w:t>
@@ -1242,6 +1276,7 @@
       <w:r>
         <w:rPr>
           <w:rFonts w:ascii="Hando Trial" w:hAnsi="Hando Trial" w:cs="Hando Trial"/>
+          <w:highlight w:val="green"/>
           <w:lang w:val="es"/>
         </w:rPr>
         <w:t>menu</w:t>
@@ -1250,6 +1285,7 @@
       <w:r>
         <w:rPr>
           <w:rFonts w:ascii="Hando Trial" w:hAnsi="Hando Trial" w:cs="Hando Trial"/>
+          <w:highlight w:val="green"/>
           <w:lang w:val="es"/>
         </w:rPr>
         <w:t xml:space="preserve"> debe mostrar la opción de ver solicitudes, ver asociados, el </w:t>
@@ -1258,6 +1294,7 @@
       <w:r>
         <w:rPr>
           <w:rFonts w:ascii="Hando Trial" w:hAnsi="Hando Trial" w:cs="Hando Trial"/>
+          <w:highlight w:val="green"/>
           <w:lang w:val="es"/>
         </w:rPr>
         <w:t>menu</w:t>
@@ -1266,6 +1303,7 @@
       <w:r>
         <w:rPr>
           <w:rFonts w:ascii="Hando Trial" w:hAnsi="Hando Trial" w:cs="Hando Trial"/>
+          <w:highlight w:val="green"/>
           <w:lang w:val="es"/>
         </w:rPr>
         <w:t xml:space="preserve"> </w:t>
@@ -1274,6 +1312,7 @@
       <w:r>
         <w:rPr>
           <w:rFonts w:ascii="Hando Trial" w:hAnsi="Hando Trial" w:cs="Hando Trial"/>
+          <w:highlight w:val="green"/>
           <w:lang w:val="es"/>
         </w:rPr>
         <w:t>tambien</w:t>
@@ -1282,6 +1321,7 @@
       <w:r>
         <w:rPr>
           <w:rFonts w:ascii="Hando Trial" w:hAnsi="Hando Trial" w:cs="Hando Trial"/>
+          <w:highlight w:val="green"/>
           <w:lang w:val="es"/>
         </w:rPr>
         <w:t xml:space="preserve"> debe mostrar la opción de cerrar sesión</w:t>
@@ -1427,21 +1467,24 @@
         </w:rPr>
         <w:t xml:space="preserve"> de identificación.</w:t>
       </w:r>
-    </w:p>
-    <w:p>
-      <w:pPr>
-        <w:widowControl w:val="0"/>
-        <w:autoSpaceDE w:val="0"/>
-        <w:autoSpaceDN w:val="0"/>
-        <w:adjustRightInd w:val="0"/>
-        <w:rPr>
-          <w:rFonts w:ascii="Hando Trial" w:hAnsi="Hando Trial" w:cs="Hando Trial"/>
-          <w:lang w:val="es"/>
-        </w:rPr>
-      </w:pPr>
-      <w:r>
-        <w:rPr>
-          <w:rFonts w:ascii="Hando Trial" w:hAnsi="Hando Trial" w:cs="Hando Trial"/>
+      <w:bookmarkStart w:id="0" w:name="_GoBack"/>
+      <w:bookmarkEnd w:id="0"/>
+    </w:p>
+    <w:p>
+      <w:pPr>
+        <w:widowControl w:val="0"/>
+        <w:autoSpaceDE w:val="0"/>
+        <w:autoSpaceDN w:val="0"/>
+        <w:adjustRightInd w:val="0"/>
+        <w:rPr>
+          <w:rFonts w:ascii="Hando Trial" w:hAnsi="Hando Trial" w:cs="Hando Trial"/>
+          <w:lang w:val="es"/>
+        </w:rPr>
+      </w:pPr>
+      <w:r>
+        <w:rPr>
+          <w:rFonts w:ascii="Hando Trial" w:hAnsi="Hando Trial" w:cs="Hando Trial"/>
+          <w:highlight w:val="green"/>
           <w:lang w:val="es"/>
         </w:rPr>
         <w:t xml:space="preserve">Si das </w:t>
@@ -1450,6 +1493,7 @@
       <w:r>
         <w:rPr>
           <w:rFonts w:ascii="Hando Trial" w:hAnsi="Hando Trial" w:cs="Hando Trial"/>
+          <w:highlight w:val="green"/>
           <w:lang w:val="es"/>
         </w:rPr>
         <w:t>click</w:t>
@@ -1458,6 +1502,7 @@
       <w:r>
         <w:rPr>
           <w:rFonts w:ascii="Hando Trial" w:hAnsi="Hando Trial" w:cs="Hando Trial"/>
+          <w:highlight w:val="green"/>
           <w:lang w:val="es"/>
         </w:rPr>
         <w:t xml:space="preserve"> a la opción de </w:t>
@@ -1466,6 +1511,7 @@
       <w:r>
         <w:rPr>
           <w:rFonts w:ascii="Hando Trial" w:hAnsi="Hando Trial" w:cs="Hando Trial"/>
+          <w:highlight w:val="green"/>
           <w:lang w:val="es"/>
         </w:rPr>
         <w:t>de</w:t>
@@ -1474,6 +1520,7 @@
       <w:r>
         <w:rPr>
           <w:rFonts w:ascii="Hando Trial" w:hAnsi="Hando Trial" w:cs="Hando Trial"/>
+          <w:highlight w:val="green"/>
           <w:lang w:val="es"/>
         </w:rPr>
         <w:t xml:space="preserve"> cerrar sesión, te debe regresar a la página de inicio de sesión, cerrando la sesión actual y borrando las credenciales del navegador.</w:t>

</xml_diff>

<commit_message>
changes in template strings to make it more visual
</commit_message>
<xml_diff>
--- a/PSEUDOCODIGO ATIETAM.docx
+++ b/PSEUDOCODIGO ATIETAM.docx
@@ -833,6 +833,7 @@
       <w:r>
         <w:rPr>
           <w:rFonts w:ascii="Hando Trial" w:hAnsi="Hando Trial" w:cs="Hando Trial"/>
+          <w:highlight w:val="green"/>
           <w:lang w:val="es"/>
         </w:rPr>
         <w:t xml:space="preserve">Si das </w:t>
@@ -841,6 +842,7 @@
       <w:r>
         <w:rPr>
           <w:rFonts w:ascii="Hando Trial" w:hAnsi="Hando Trial" w:cs="Hando Trial"/>
+          <w:highlight w:val="green"/>
           <w:lang w:val="es"/>
         </w:rPr>
         <w:t>click</w:t>
@@ -849,6 +851,7 @@
       <w:r>
         <w:rPr>
           <w:rFonts w:ascii="Hando Trial" w:hAnsi="Hando Trial" w:cs="Hando Trial"/>
+          <w:highlight w:val="green"/>
           <w:lang w:val="es"/>
         </w:rPr>
         <w:t xml:space="preserve"> a la opción de ver solicitudes te debe mostrar todas las solicitudes con su </w:t>
@@ -857,6 +860,7 @@
       <w:r>
         <w:rPr>
           <w:rFonts w:ascii="Hando Trial" w:hAnsi="Hando Trial" w:cs="Hando Trial"/>
+          <w:highlight w:val="green"/>
           <w:lang w:val="es"/>
         </w:rPr>
         <w:t>numero</w:t>
@@ -865,9 +869,17 @@
       <w:r>
         <w:rPr>
           <w:rFonts w:ascii="Hando Trial" w:hAnsi="Hando Trial" w:cs="Hando Trial"/>
-          <w:lang w:val="es"/>
-        </w:rPr>
-        <w:t xml:space="preserve"> de identificación y darte la </w:t>
+          <w:highlight w:val="green"/>
+          <w:lang w:val="es"/>
+        </w:rPr>
+        <w:t xml:space="preserve"> de identificación</w:t>
+      </w:r>
+      <w:r>
+        <w:rPr>
+          <w:rFonts w:ascii="Hando Trial" w:hAnsi="Hando Trial" w:cs="Hando Trial"/>
+          <w:lang w:val="es"/>
+        </w:rPr>
+        <w:t xml:space="preserve"> y darte la </w:t>
       </w:r>
       <w:proofErr w:type="spellStart"/>
       <w:r>
@@ -883,12 +895,36 @@
           <w:rFonts w:ascii="Hando Trial" w:hAnsi="Hando Trial" w:cs="Hando Trial"/>
           <w:lang w:val="es"/>
         </w:rPr>
-        <w:t xml:space="preserve"> de modificarlas (todos los campos) o eliminarlas, además debe tener un botón para agregar nuevas solicitudes, la cual te debe mandar a la </w:t>
-      </w:r>
-      <w:proofErr w:type="spellStart"/>
-      <w:r>
-        <w:rPr>
-          <w:rFonts w:ascii="Hando Trial" w:hAnsi="Hando Trial" w:cs="Hando Trial"/>
+        <w:t xml:space="preserve"> de modificarlas (todos los campos) </w:t>
+      </w:r>
+      <w:r>
+        <w:rPr>
+          <w:rFonts w:ascii="Hando Trial" w:hAnsi="Hando Trial" w:cs="Hando Trial"/>
+          <w:highlight w:val="green"/>
+          <w:lang w:val="es"/>
+        </w:rPr>
+        <w:t>o eliminarlas,</w:t>
+      </w:r>
+      <w:r>
+        <w:rPr>
+          <w:rFonts w:ascii="Hando Trial" w:hAnsi="Hando Trial" w:cs="Hando Trial"/>
+          <w:lang w:val="es"/>
+        </w:rPr>
+        <w:t xml:space="preserve"> </w:t>
+      </w:r>
+      <w:r>
+        <w:rPr>
+          <w:rFonts w:ascii="Hando Trial" w:hAnsi="Hando Trial" w:cs="Hando Trial"/>
+          <w:highlight w:val="green"/>
+          <w:lang w:val="es"/>
+        </w:rPr>
+        <w:t xml:space="preserve">además debe tener un botón para agregar nuevas solicitudes, la cual te debe mandar a la </w:t>
+      </w:r>
+      <w:proofErr w:type="spellStart"/>
+      <w:r>
+        <w:rPr>
+          <w:rFonts w:ascii="Hando Trial" w:hAnsi="Hando Trial" w:cs="Hando Trial"/>
+          <w:highlight w:val="green"/>
           <w:lang w:val="es"/>
         </w:rPr>
         <w:t>pagina</w:t>
@@ -897,6 +933,7 @@
       <w:r>
         <w:rPr>
           <w:rFonts w:ascii="Hando Trial" w:hAnsi="Hando Trial" w:cs="Hando Trial"/>
+          <w:highlight w:val="green"/>
           <w:lang w:val="es"/>
         </w:rPr>
         <w:t xml:space="preserve"> de inicio.</w:t>
@@ -1211,6 +1248,7 @@
       <w:r>
         <w:rPr>
           <w:rFonts w:ascii="Hando Trial" w:hAnsi="Hando Trial" w:cs="Hando Trial"/>
+          <w:highlight w:val="green"/>
           <w:lang w:val="es"/>
         </w:rPr>
         <w:t xml:space="preserve">Si das </w:t>
@@ -1219,6 +1257,7 @@
       <w:r>
         <w:rPr>
           <w:rFonts w:ascii="Hando Trial" w:hAnsi="Hando Trial" w:cs="Hando Trial"/>
+          <w:highlight w:val="green"/>
           <w:lang w:val="es"/>
         </w:rPr>
         <w:t>click</w:t>
@@ -1227,6 +1266,7 @@
       <w:r>
         <w:rPr>
           <w:rFonts w:ascii="Hando Trial" w:hAnsi="Hando Trial" w:cs="Hando Trial"/>
+          <w:highlight w:val="green"/>
           <w:lang w:val="es"/>
         </w:rPr>
         <w:t xml:space="preserve"> a la opción de cerrar sesión, te debe regresar a la página de inicio de sesión, cerrando la sesión actual y borrando las credenciales del navegador</w:t>
@@ -1341,6 +1381,7 @@
       <w:r>
         <w:rPr>
           <w:rFonts w:ascii="Hando Trial" w:hAnsi="Hando Trial" w:cs="Hando Trial"/>
+          <w:highlight w:val="green"/>
           <w:lang w:val="es"/>
         </w:rPr>
         <w:lastRenderedPageBreak/>
@@ -1350,6 +1391,7 @@
       <w:r>
         <w:rPr>
           <w:rFonts w:ascii="Hando Trial" w:hAnsi="Hando Trial" w:cs="Hando Trial"/>
+          <w:highlight w:val="green"/>
           <w:lang w:val="es"/>
         </w:rPr>
         <w:t>click</w:t>
@@ -1358,6 +1400,7 @@
       <w:r>
         <w:rPr>
           <w:rFonts w:ascii="Hando Trial" w:hAnsi="Hando Trial" w:cs="Hando Trial"/>
+          <w:highlight w:val="green"/>
           <w:lang w:val="es"/>
         </w:rPr>
         <w:t xml:space="preserve"> a la opción de ver solicitudes, te deben aparecer todas las solicitudes con su </w:t>
@@ -1367,6 +1410,7 @@
       <w:r>
         <w:rPr>
           <w:rFonts w:ascii="Hando Trial" w:hAnsi="Hando Trial" w:cs="Hando Trial"/>
+          <w:highlight w:val="green"/>
           <w:lang w:val="es"/>
         </w:rPr>
         <w:t>numero</w:t>
@@ -1376,9 +1420,17 @@
       <w:r>
         <w:rPr>
           <w:rFonts w:ascii="Hando Trial" w:hAnsi="Hando Trial" w:cs="Hando Trial"/>
-          <w:lang w:val="es"/>
-        </w:rPr>
-        <w:t xml:space="preserve"> de identificación, y te debe dar la opción de modificarlos, pero </w:t>
+          <w:highlight w:val="green"/>
+          <w:lang w:val="es"/>
+        </w:rPr>
+        <w:t xml:space="preserve"> de identificación</w:t>
+      </w:r>
+      <w:r>
+        <w:rPr>
+          <w:rFonts w:ascii="Hando Trial" w:hAnsi="Hando Trial" w:cs="Hando Trial"/>
+          <w:lang w:val="es"/>
+        </w:rPr>
+        <w:t xml:space="preserve">, y te debe dar la opción de modificarlos, pero </w:t>
       </w:r>
       <w:proofErr w:type="spellStart"/>
       <w:r>
@@ -1394,13 +1446,37 @@
           <w:rFonts w:ascii="Hando Trial" w:hAnsi="Hando Trial" w:cs="Hando Trial"/>
           <w:lang w:val="es"/>
         </w:rPr>
-        <w:t xml:space="preserve"> podrás modificar los campos de asociado, inventario, hora de finalización y comentarios los demás campos se deben mostrar bloqueados. Además debe tener un botón para agregar nuevas solicitudes, el cual te debe mandar a la </w:t>
+        <w:t xml:space="preserve"> podrás modificar los campos de </w:t>
+      </w:r>
+      <w:r>
+        <w:rPr>
+          <w:rFonts w:ascii="Hando Trial" w:hAnsi="Hando Trial" w:cs="Hando Trial"/>
+          <w:highlight w:val="green"/>
+          <w:lang w:val="es"/>
+        </w:rPr>
+        <w:t>asociado,</w:t>
+      </w:r>
+      <w:r>
+        <w:rPr>
+          <w:rFonts w:ascii="Hando Trial" w:hAnsi="Hando Trial" w:cs="Hando Trial"/>
+          <w:lang w:val="es"/>
+        </w:rPr>
+        <w:t xml:space="preserve"> inventario, hora de finalización y comentarios los demás campos se deben mostrar bloqueados. </w:t>
+      </w:r>
+      <w:r>
+        <w:rPr>
+          <w:rFonts w:ascii="Hando Trial" w:hAnsi="Hando Trial" w:cs="Hando Trial"/>
+          <w:highlight w:val="green"/>
+          <w:lang w:val="es"/>
+        </w:rPr>
+        <w:t xml:space="preserve">Además debe tener un botón para agregar nuevas solicitudes, el cual te debe mandar a la </w:t>
       </w:r>
       <w:proofErr w:type="spellStart"/>
       <w:proofErr w:type="gramStart"/>
       <w:r>
         <w:rPr>
           <w:rFonts w:ascii="Hando Trial" w:hAnsi="Hando Trial" w:cs="Hando Trial"/>
+          <w:highlight w:val="green"/>
           <w:lang w:val="es"/>
         </w:rPr>
         <w:t>pagina</w:t>
@@ -1410,9 +1486,17 @@
       <w:r>
         <w:rPr>
           <w:rFonts w:ascii="Hando Trial" w:hAnsi="Hando Trial" w:cs="Hando Trial"/>
-          <w:lang w:val="es"/>
-        </w:rPr>
-        <w:t xml:space="preserve"> de inicio.</w:t>
+          <w:highlight w:val="green"/>
+          <w:lang w:val="es"/>
+        </w:rPr>
+        <w:t xml:space="preserve"> de inicio</w:t>
+      </w:r>
+      <w:r>
+        <w:rPr>
+          <w:rFonts w:ascii="Hando Trial" w:hAnsi="Hando Trial" w:cs="Hando Trial"/>
+          <w:lang w:val="es"/>
+        </w:rPr>
+        <w:t>.</w:t>
       </w:r>
     </w:p>
     <w:p>
@@ -1467,8 +1551,6 @@
         </w:rPr>
         <w:t xml:space="preserve"> de identificación.</w:t>
       </w:r>
-      <w:bookmarkStart w:id="0" w:name="_GoBack"/>
-      <w:bookmarkEnd w:id="0"/>
     </w:p>
     <w:p>
       <w:pPr>
@@ -1590,12 +1672,14 @@
         <w:adjustRightInd w:val="0"/>
         <w:rPr>
           <w:rFonts w:ascii="Hando Trial" w:hAnsi="Hando Trial" w:cs="Hando Trial"/>
-          <w:lang w:val="es"/>
-        </w:rPr>
-      </w:pPr>
-      <w:r>
-        <w:rPr>
-          <w:rFonts w:ascii="Hando Trial" w:hAnsi="Hando Trial" w:cs="Hando Trial"/>
+          <w:highlight w:val="green"/>
+          <w:lang w:val="es"/>
+        </w:rPr>
+      </w:pPr>
+      <w:r>
+        <w:rPr>
+          <w:rFonts w:ascii="Hando Trial" w:hAnsi="Hando Trial" w:cs="Hando Trial"/>
+          <w:highlight w:val="green"/>
           <w:lang w:val="es"/>
         </w:rPr>
         <w:t>ID</w:t>
@@ -1613,12 +1697,14 @@
         <w:adjustRightInd w:val="0"/>
         <w:rPr>
           <w:rFonts w:ascii="Hando Trial" w:hAnsi="Hando Trial" w:cs="Hando Trial"/>
-          <w:lang w:val="es"/>
-        </w:rPr>
-      </w:pPr>
-      <w:r>
-        <w:rPr>
-          <w:rFonts w:ascii="Hando Trial" w:hAnsi="Hando Trial" w:cs="Hando Trial"/>
+          <w:highlight w:val="green"/>
+          <w:lang w:val="es"/>
+        </w:rPr>
+      </w:pPr>
+      <w:r>
+        <w:rPr>
+          <w:rFonts w:ascii="Hando Trial" w:hAnsi="Hando Trial" w:cs="Hando Trial"/>
+          <w:highlight w:val="green"/>
           <w:lang w:val="es"/>
         </w:rPr>
         <w:t>Autoridad que solicita</w:t>
@@ -1636,12 +1722,14 @@
         <w:adjustRightInd w:val="0"/>
         <w:rPr>
           <w:rFonts w:ascii="Hando Trial" w:hAnsi="Hando Trial" w:cs="Hando Trial"/>
-          <w:lang w:val="es"/>
-        </w:rPr>
-      </w:pPr>
-      <w:r>
-        <w:rPr>
-          <w:rFonts w:ascii="Hando Trial" w:hAnsi="Hando Trial" w:cs="Hando Trial"/>
+          <w:highlight w:val="green"/>
+          <w:lang w:val="es"/>
+        </w:rPr>
+      </w:pPr>
+      <w:r>
+        <w:rPr>
+          <w:rFonts w:ascii="Hando Trial" w:hAnsi="Hando Trial" w:cs="Hando Trial"/>
+          <w:highlight w:val="green"/>
           <w:lang w:val="es"/>
         </w:rPr>
         <w:t>Nombre del solicitante</w:t>
@@ -1659,13 +1747,15 @@
         <w:adjustRightInd w:val="0"/>
         <w:rPr>
           <w:rFonts w:ascii="Hando Trial" w:hAnsi="Hando Trial" w:cs="Hando Trial"/>
-          <w:lang w:val="es"/>
-        </w:rPr>
-      </w:pPr>
-      <w:proofErr w:type="spellStart"/>
-      <w:r>
-        <w:rPr>
-          <w:rFonts w:ascii="Hando Trial" w:hAnsi="Hando Trial" w:cs="Hando Trial"/>
+          <w:highlight w:val="green"/>
+          <w:lang w:val="es"/>
+        </w:rPr>
+      </w:pPr>
+      <w:proofErr w:type="spellStart"/>
+      <w:r>
+        <w:rPr>
+          <w:rFonts w:ascii="Hando Trial" w:hAnsi="Hando Trial" w:cs="Hando Trial"/>
+          <w:highlight w:val="green"/>
           <w:lang w:val="es"/>
         </w:rPr>
         <w:t>Telefono</w:t>
@@ -1684,12 +1774,14 @@
         <w:adjustRightInd w:val="0"/>
         <w:rPr>
           <w:rFonts w:ascii="Hando Trial" w:hAnsi="Hando Trial" w:cs="Hando Trial"/>
-          <w:lang w:val="es"/>
-        </w:rPr>
-      </w:pPr>
-      <w:r>
-        <w:rPr>
-          <w:rFonts w:ascii="Hando Trial" w:hAnsi="Hando Trial" w:cs="Hando Trial"/>
+          <w:highlight w:val="green"/>
+          <w:lang w:val="es"/>
+        </w:rPr>
+      </w:pPr>
+      <w:r>
+        <w:rPr>
+          <w:rFonts w:ascii="Hando Trial" w:hAnsi="Hando Trial" w:cs="Hando Trial"/>
+          <w:highlight w:val="green"/>
           <w:lang w:val="es"/>
         </w:rPr>
         <w:t>Dirección</w:t>
@@ -1707,12 +1799,14 @@
         <w:adjustRightInd w:val="0"/>
         <w:rPr>
           <w:rFonts w:ascii="Hando Trial" w:hAnsi="Hando Trial" w:cs="Hando Trial"/>
-          <w:lang w:val="es"/>
-        </w:rPr>
-      </w:pPr>
-      <w:r>
-        <w:rPr>
-          <w:rFonts w:ascii="Hando Trial" w:hAnsi="Hando Trial" w:cs="Hando Trial"/>
+          <w:highlight w:val="green"/>
+          <w:lang w:val="es"/>
+        </w:rPr>
+      </w:pPr>
+      <w:r>
+        <w:rPr>
+          <w:rFonts w:ascii="Hando Trial" w:hAnsi="Hando Trial" w:cs="Hando Trial"/>
+          <w:highlight w:val="green"/>
           <w:lang w:val="es"/>
         </w:rPr>
         <w:t>Referencias</w:t>
@@ -1730,12 +1824,14 @@
         <w:adjustRightInd w:val="0"/>
         <w:rPr>
           <w:rFonts w:ascii="Hando Trial" w:hAnsi="Hando Trial" w:cs="Hando Trial"/>
-          <w:lang w:val="es"/>
-        </w:rPr>
-      </w:pPr>
-      <w:r>
-        <w:rPr>
-          <w:rFonts w:ascii="Hando Trial" w:hAnsi="Hando Trial" w:cs="Hando Trial"/>
+          <w:highlight w:val="green"/>
+          <w:lang w:val="es"/>
+        </w:rPr>
+      </w:pPr>
+      <w:r>
+        <w:rPr>
+          <w:rFonts w:ascii="Hando Trial" w:hAnsi="Hando Trial" w:cs="Hando Trial"/>
+          <w:highlight w:val="green"/>
           <w:lang w:val="es"/>
         </w:rPr>
         <w:t>Link mapa</w:t>
@@ -1761,7 +1857,16 @@
           <w:rFonts w:ascii="Hando Trial" w:hAnsi="Hando Trial" w:cs="Hando Trial"/>
           <w:lang w:val="es"/>
         </w:rPr>
-        <w:t>Tipo de servicio con opción a otro y cuadro de descripción</w:t>
+        <w:t>Tipo de servicio con opción a otr</w:t>
+      </w:r>
+      <w:bookmarkStart w:id="0" w:name="_GoBack"/>
+      <w:bookmarkEnd w:id="0"/>
+      <w:r>
+        <w:rPr>
+          <w:rFonts w:ascii="Hando Trial" w:hAnsi="Hando Trial" w:cs="Hando Trial"/>
+          <w:lang w:val="es"/>
+        </w:rPr>
+        <w:t>o y cuadro de descripción</w:t>
       </w:r>
     </w:p>
     <w:p>
@@ -2122,6 +2227,7 @@
       <w:r>
         <w:rPr>
           <w:rFonts w:ascii="Hando Trial" w:hAnsi="Hando Trial" w:cs="Hando Trial"/>
+          <w:highlight w:val="green"/>
           <w:lang w:val="es"/>
         </w:rPr>
         <w:t xml:space="preserve">Una vez que los datos requeridos sean llenados, se debe dar </w:t>
@@ -2130,6 +2236,7 @@
       <w:r>
         <w:rPr>
           <w:rFonts w:ascii="Hando Trial" w:hAnsi="Hando Trial" w:cs="Hando Trial"/>
+          <w:highlight w:val="green"/>
           <w:lang w:val="es"/>
         </w:rPr>
         <w:t>click</w:t>
@@ -2138,6 +2245,7 @@
       <w:r>
         <w:rPr>
           <w:rFonts w:ascii="Hando Trial" w:hAnsi="Hando Trial" w:cs="Hando Trial"/>
+          <w:highlight w:val="green"/>
           <w:lang w:val="es"/>
         </w:rPr>
         <w:t xml:space="preserve"> al botón de continuar, el cual te llevará a una página de confirmación</w:t>
@@ -2145,6 +2253,7 @@
       <w:r>
         <w:rPr>
           <w:rFonts w:ascii="Hando Trial" w:hAnsi="Hando Trial" w:cs="Hando Trial"/>
+          <w:highlight w:val="green"/>
           <w:lang w:val="es"/>
         </w:rPr>
         <w:t>.</w:t>
@@ -2164,6 +2273,7 @@
       <w:r>
         <w:rPr>
           <w:rFonts w:ascii="Hando Trial" w:hAnsi="Hando Trial" w:cs="Hando Trial"/>
+          <w:highlight w:val="green"/>
           <w:lang w:val="es"/>
         </w:rPr>
         <w:t xml:space="preserve">La </w:t>
@@ -2172,6 +2282,7 @@
       <w:r>
         <w:rPr>
           <w:rFonts w:ascii="Hando Trial" w:hAnsi="Hando Trial" w:cs="Hando Trial"/>
+          <w:highlight w:val="green"/>
           <w:lang w:val="es"/>
         </w:rPr>
         <w:t>pagina</w:t>
@@ -2180,6 +2291,7 @@
       <w:r>
         <w:rPr>
           <w:rFonts w:ascii="Hando Trial" w:hAnsi="Hando Trial" w:cs="Hando Trial"/>
+          <w:highlight w:val="green"/>
           <w:lang w:val="es"/>
         </w:rPr>
         <w:t xml:space="preserve"> de confirmación </w:t>
@@ -2188,6 +2300,7 @@
       <w:r>
         <w:rPr>
           <w:rFonts w:ascii="Hando Trial" w:hAnsi="Hando Trial" w:cs="Hando Trial"/>
+          <w:highlight w:val="green"/>
           <w:lang w:val="es"/>
         </w:rPr>
         <w:t>contendra</w:t>
@@ -2196,14 +2309,23 @@
       <w:r>
         <w:rPr>
           <w:rFonts w:ascii="Hando Trial" w:hAnsi="Hando Trial" w:cs="Hando Trial"/>
-          <w:lang w:val="es"/>
-        </w:rPr>
-        <w:t xml:space="preserve"> la información anterior pero en forma de tabla y </w:t>
-      </w:r>
-      <w:proofErr w:type="spellStart"/>
-      <w:r>
-        <w:rPr>
-          <w:rFonts w:ascii="Hando Trial" w:hAnsi="Hando Trial" w:cs="Hando Trial"/>
+          <w:highlight w:val="green"/>
+          <w:lang w:val="es"/>
+        </w:rPr>
+        <w:t xml:space="preserve"> la información anterior</w:t>
+      </w:r>
+      <w:r>
+        <w:rPr>
+          <w:rFonts w:ascii="Hando Trial" w:hAnsi="Hando Trial" w:cs="Hando Trial"/>
+          <w:lang w:val="es"/>
+        </w:rPr>
+        <w:t xml:space="preserve"> pero en forma de tabla y </w:t>
+      </w:r>
+      <w:proofErr w:type="spellStart"/>
+      <w:r>
+        <w:rPr>
+          <w:rFonts w:ascii="Hando Trial" w:hAnsi="Hando Trial" w:cs="Hando Trial"/>
+          <w:highlight w:val="green"/>
           <w:lang w:val="es"/>
         </w:rPr>
         <w:t>contnendrá</w:t>
@@ -2212,6 +2334,7 @@
       <w:r>
         <w:rPr>
           <w:rFonts w:ascii="Hando Trial" w:hAnsi="Hando Trial" w:cs="Hando Trial"/>
+          <w:highlight w:val="green"/>
           <w:lang w:val="es"/>
         </w:rPr>
         <w:t xml:space="preserve"> dos botones, volver o confirmar</w:t>
@@ -2289,6 +2412,7 @@
       <w:r>
         <w:rPr>
           <w:rFonts w:ascii="Hando Trial" w:hAnsi="Hando Trial" w:cs="Hando Trial"/>
+          <w:highlight w:val="green"/>
           <w:lang w:val="es"/>
         </w:rPr>
         <w:t xml:space="preserve">Si das </w:t>
@@ -2297,6 +2421,7 @@
       <w:r>
         <w:rPr>
           <w:rFonts w:ascii="Hando Trial" w:hAnsi="Hando Trial" w:cs="Hando Trial"/>
+          <w:highlight w:val="green"/>
           <w:lang w:val="es"/>
         </w:rPr>
         <w:t>click</w:t>
@@ -2305,6 +2430,7 @@
       <w:r>
         <w:rPr>
           <w:rFonts w:ascii="Hando Trial" w:hAnsi="Hando Trial" w:cs="Hando Trial"/>
+          <w:highlight w:val="green"/>
           <w:lang w:val="es"/>
         </w:rPr>
         <w:t xml:space="preserve"> al </w:t>
@@ -2313,6 +2439,7 @@
       <w:r>
         <w:rPr>
           <w:rFonts w:ascii="Hando Trial" w:hAnsi="Hando Trial" w:cs="Hando Trial"/>
+          <w:highlight w:val="green"/>
           <w:lang w:val="es"/>
         </w:rPr>
         <w:t>boton</w:t>
@@ -2321,9 +2448,17 @@
       <w:r>
         <w:rPr>
           <w:rFonts w:ascii="Hando Trial" w:hAnsi="Hando Trial" w:cs="Hando Trial"/>
-          <w:lang w:val="es"/>
-        </w:rPr>
-        <w:t xml:space="preserve"> confirmar debe dar de alta la solicitud en la base de datos y generar una tabla con los datos para poder copiar y pegar o enviar por </w:t>
+          <w:highlight w:val="green"/>
+          <w:lang w:val="es"/>
+        </w:rPr>
+        <w:t xml:space="preserve"> confirmar debe dar de alta la solicitud en la base de datos</w:t>
+      </w:r>
+      <w:r>
+        <w:rPr>
+          <w:rFonts w:ascii="Hando Trial" w:hAnsi="Hando Trial" w:cs="Hando Trial"/>
+          <w:lang w:val="es"/>
+        </w:rPr>
+        <w:t xml:space="preserve"> y generar una tabla con los datos para poder copiar y pegar o enviar por </w:t>
       </w:r>
       <w:proofErr w:type="spellStart"/>
       <w:r>

</xml_diff>